<commit_message>
WIP: add capacitor and powergood led
</commit_message>
<xml_diff>
--- a/reference/Bai tap lon 1.docx
+++ b/reference/Bai tap lon 1.docx
@@ -380,7 +380,7 @@
           <w:rFonts w:asciiTheme="majorHAnsi" w:hAnsiTheme="majorHAnsi" w:cstheme="majorHAnsi"/>
         </w:rPr>
       </w:pPr>
-      <w:hyperlink r:id="rId5" w:history="1">
+      <w:hyperlink r:id="rId6" w:history="1">
         <w:r>
           <w:rPr>
             <w:rStyle w:val="Hyperlink"/>
@@ -1991,7 +1991,7 @@
                     </pic:cNvPicPr>
                   </pic:nvPicPr>
                   <pic:blipFill>
-                    <a:blip r:embed="rId6" cstate="print">
+                    <a:blip r:embed="rId7" cstate="print">
                       <a:extLst>
                         <a:ext uri="{28A0092B-C50C-407E-A947-70E740481C1C}">
                           <a14:useLocalDpi xmlns:a14="http://schemas.microsoft.com/office/drawing/2010/main" val="0"/>
@@ -2030,14 +2030,27 @@
       <w:r>
         <w:t xml:space="preserve">Figure </w:t>
       </w:r>
-      <w:fldSimple w:instr=" SEQ Figure \* ARABIC ">
-        <w:r>
-          <w:rPr>
-            <w:noProof/>
-          </w:rPr>
-          <w:t>1</w:t>
-        </w:r>
-      </w:fldSimple>
+      <w:r>
+        <w:fldChar w:fldCharType="begin"/>
+      </w:r>
+      <w:r>
+        <w:instrText xml:space="preserve"> SEQ Figure \* ARABIC </w:instrText>
+      </w:r>
+      <w:r>
+        <w:fldChar w:fldCharType="separate"/>
+      </w:r>
+      <w:r>
+        <w:rPr>
+          <w:noProof/>
+        </w:rPr>
+        <w:t>1</w:t>
+      </w:r>
+      <w:r>
+        <w:rPr>
+          <w:noProof/>
+        </w:rPr>
+        <w:fldChar w:fldCharType="end"/>
+      </w:r>
       <w:r>
         <w:t xml:space="preserve"> Biến trở tinh chỉnh</w:t>
       </w:r>
@@ -5714,7 +5727,7 @@
         </w:rPr>
         <w:t>” của </w:t>
       </w:r>
-      <w:hyperlink r:id="rId7" w:history="1">
+      <w:hyperlink r:id="rId8" w:history="1">
         <w:r>
           <w:rPr>
             <w:rStyle w:val="Hyperlink"/>
@@ -5736,7 +5749,7 @@
           <w:rFonts w:asciiTheme="majorHAnsi" w:hAnsiTheme="majorHAnsi" w:cstheme="majorHAnsi"/>
         </w:rPr>
       </w:pPr>
-      <w:hyperlink r:id="rId8" w:history="1">
+      <w:hyperlink r:id="rId9" w:history="1">
         <w:r>
           <w:rPr>
             <w:rStyle w:val="Hyperlink"/>
@@ -6093,7 +6106,7 @@
         </w:rPr>
         <w:t xml:space="preserve">[1] Datasheet linh kiện: </w:t>
       </w:r>
-      <w:hyperlink r:id="rId9" w:history="1">
+      <w:hyperlink r:id="rId10" w:history="1">
         <w:r>
           <w:rPr>
             <w:rStyle w:val="Hyperlink"/>
@@ -6115,7 +6128,7 @@
         </w:rPr>
         <w:t xml:space="preserve">[2] Application notes:  </w:t>
       </w:r>
-      <w:hyperlink r:id="rId10" w:anchor="tech-docs" w:history="1">
+      <w:hyperlink r:id="rId11" w:anchor="tech-docs" w:history="1">
         <w:r>
           <w:rPr>
             <w:rStyle w:val="Hyperlink"/>
@@ -6159,7 +6172,7 @@
                     <pic:cNvPicPr/>
                   </pic:nvPicPr>
                   <pic:blipFill>
-                    <a:blip r:embed="rId11"/>
+                    <a:blip r:embed="rId12"/>
                     <a:stretch>
                       <a:fillRect/>
                     </a:stretch>
@@ -13317,4 +13330,16 @@
     </a:ext>
   </a:extLst>
 </a:theme>
+</file>
+
+<file path=customXml/item1.xml><?xml version="1.0" encoding="utf-8"?>
+<b:Sources xmlns:b="http://schemas.openxmlformats.org/officeDocument/2006/bibliography" xmlns="http://schemas.openxmlformats.org/officeDocument/2006/bibliography" SelectedStyle="\IEEE2006OfficeOnline.xsl" StyleName="IEEE" Version="2006"/>
+</file>
+
+<file path=customXml/itemProps1.xml><?xml version="1.0" encoding="utf-8"?>
+<ds:datastoreItem xmlns:ds="http://schemas.openxmlformats.org/officeDocument/2006/customXml" ds:itemID="{57101044-8623-4A9A-92AF-89ECBA8AF3E2}">
+  <ds:schemaRefs>
+    <ds:schemaRef ds:uri="http://schemas.openxmlformats.org/officeDocument/2006/bibliography"/>
+  </ds:schemaRefs>
+</ds:datastoreItem>
 </file>
</xml_diff>

<commit_message>
Chore: edit doc guide
</commit_message>
<xml_diff>
--- a/reference/Bai tap lon 1.docx
+++ b/reference/Bai tap lon 1.docx
@@ -2030,27 +2030,14 @@
       <w:r>
         <w:t xml:space="preserve">Figure </w:t>
       </w:r>
-      <w:r>
-        <w:fldChar w:fldCharType="begin"/>
-      </w:r>
-      <w:r>
-        <w:instrText xml:space="preserve"> SEQ Figure \* ARABIC </w:instrText>
-      </w:r>
-      <w:r>
-        <w:fldChar w:fldCharType="separate"/>
-      </w:r>
-      <w:r>
-        <w:rPr>
-          <w:noProof/>
-        </w:rPr>
-        <w:t>1</w:t>
-      </w:r>
-      <w:r>
-        <w:rPr>
-          <w:noProof/>
-        </w:rPr>
-        <w:fldChar w:fldCharType="end"/>
-      </w:r>
+      <w:fldSimple w:instr=" SEQ Figure \* ARABIC ">
+        <w:r>
+          <w:rPr>
+            <w:noProof/>
+          </w:rPr>
+          <w:t>1</w:t>
+        </w:r>
+      </w:fldSimple>
       <w:r>
         <w:t xml:space="preserve"> Biến trở tinh chỉnh</w:t>
       </w:r>
@@ -4359,21 +4346,6 @@
           <w:rFonts w:asciiTheme="majorHAnsi" w:hAnsiTheme="majorHAnsi" w:cstheme="majorHAnsi"/>
         </w:rPr>
         <w:t>rang (không bị float).</w:t>
-      </w:r>
-    </w:p>
-    <w:p>
-      <w:pPr>
-        <w:rPr>
-          <w:rFonts w:asciiTheme="majorHAnsi" w:hAnsiTheme="majorHAnsi" w:cstheme="majorHAnsi"/>
-          <w:color w:val="EE0000"/>
-        </w:rPr>
-      </w:pPr>
-      <w:r>
-        <w:rPr>
-          <w:rFonts w:asciiTheme="majorHAnsi" w:hAnsiTheme="majorHAnsi" w:cstheme="majorHAnsi"/>
-          <w:color w:val="EE0000"/>
-        </w:rPr>
-        <w:t>Trong TPS5430 có nguồn dòng kéo lên nội bộ -&gt; không cần trở kéo lên</w:t>
       </w:r>
     </w:p>
     <w:p>
@@ -13034,6 +13006,18 @@
       <w:szCs w:val="18"/>
     </w:rPr>
   </w:style>
+  <w:style w:type="character" w:styleId="FollowedHyperlink">
+    <w:name w:val="FollowedHyperlink"/>
+    <w:basedOn w:val="DefaultParagraphFont"/>
+    <w:uiPriority w:val="99"/>
+    <w:semiHidden/>
+    <w:unhideWhenUsed/>
+    <w:rsid w:val="00EE6048"/>
+    <w:rPr>
+      <w:color w:val="954F72" w:themeColor="followedHyperlink"/>
+      <w:u w:val="single"/>
+    </w:rPr>
+  </w:style>
 </w:styles>
 </file>
 

</xml_diff>